<commit_message>
ander commit-test fjernet igen
</commit_message>
<xml_diff>
--- a/User story workshop.docx
+++ b/User story workshop.docx
@@ -59,25 +59,8 @@
           <w:lang w:val="da-DK"/>
         </w:rPr>
       </w:pPr>
-      <w:r>
-        <w:rPr>
-          <w:sz w:val="40"/>
-          <w:szCs w:val="40"/>
-          <w:lang w:val="da-DK"/>
-        </w:rPr>
-        <w:t>Pludselig, en test!</w:t>
-      </w:r>
       <w:bookmarkStart w:id="0" w:name="_GoBack"/>
       <w:bookmarkEnd w:id="0"/>
-    </w:p>
-    <w:p>
-      <w:pPr>
-        <w:rPr>
-          <w:sz w:val="40"/>
-          <w:szCs w:val="40"/>
-          <w:lang w:val="da-DK"/>
-        </w:rPr>
-      </w:pPr>
     </w:p>
     <w:p>
       <w:pPr>
@@ -3015,7 +2998,7 @@
 </file>
 
 <file path=customXml/itemProps1.xml><?xml version="1.0" encoding="utf-8"?>
-<ds:datastoreItem xmlns:ds="http://schemas.openxmlformats.org/officeDocument/2006/customXml" ds:itemID="{93971AB6-9F0D-4975-808E-CA4159D84D53}">
+<ds:datastoreItem xmlns:ds="http://schemas.openxmlformats.org/officeDocument/2006/customXml" ds:itemID="{6860CC93-FDD2-4AC0-B559-B8270ACAAEE1}">
   <ds:schemaRefs>
     <ds:schemaRef ds:uri="http://schemas.openxmlformats.org/officeDocument/2006/bibliography"/>
   </ds:schemaRefs>

</xml_diff>

<commit_message>
Sidste acceptance test + detaljer 1-2
</commit_message>
<xml_diff>
--- a/User story workshop.docx
+++ b/User story workshop.docx
@@ -229,12 +229,47 @@
     </w:p>
     <w:p>
       <w:pPr>
-        <w:rPr>
-          <w:sz w:val="32"/>
-          <w:szCs w:val="32"/>
-          <w:lang w:val="da-DK"/>
-        </w:rPr>
-      </w:pPr>
+        <w:pStyle w:val="ListParagraph"/>
+        <w:numPr>
+          <w:ilvl w:val="0"/>
+          <w:numId w:val="9"/>
+        </w:numPr>
+        <w:rPr>
+          <w:sz w:val="28"/>
+          <w:szCs w:val="28"/>
+          <w:lang w:val="da-DK"/>
+        </w:rPr>
+      </w:pPr>
+      <w:r>
+        <w:rPr>
+          <w:sz w:val="28"/>
+          <w:szCs w:val="28"/>
+          <w:lang w:val="da-DK"/>
+        </w:rPr>
+        <w:t>”Husk mig” valgt – automatisk login næste gang.</w:t>
+      </w:r>
+    </w:p>
+    <w:p>
+      <w:pPr>
+        <w:pStyle w:val="ListParagraph"/>
+        <w:numPr>
+          <w:ilvl w:val="0"/>
+          <w:numId w:val="9"/>
+        </w:numPr>
+        <w:rPr>
+          <w:sz w:val="28"/>
+          <w:szCs w:val="28"/>
+          <w:lang w:val="da-DK"/>
+        </w:rPr>
+      </w:pPr>
+      <w:r>
+        <w:rPr>
+          <w:sz w:val="28"/>
+          <w:szCs w:val="28"/>
+          <w:lang w:val="da-DK"/>
+        </w:rPr>
+        <w:t>”Husk mig” ikke valgt – manuelt login næste gang.</w:t>
+      </w:r>
     </w:p>
     <w:p>
       <w:pPr>
@@ -251,6 +286,72 @@
           <w:lang w:val="da-DK"/>
         </w:rPr>
         <w:t>Fejl: fejlbesked.</w:t>
+      </w:r>
+    </w:p>
+    <w:p>
+      <w:pPr>
+        <w:pStyle w:val="ListParagraph"/>
+        <w:numPr>
+          <w:ilvl w:val="0"/>
+          <w:numId w:val="12"/>
+        </w:numPr>
+        <w:rPr>
+          <w:sz w:val="28"/>
+          <w:szCs w:val="28"/>
+          <w:lang w:val="da-DK"/>
+        </w:rPr>
+      </w:pPr>
+      <w:r>
+        <w:rPr>
+          <w:sz w:val="28"/>
+          <w:szCs w:val="28"/>
+          <w:lang w:val="da-DK"/>
+        </w:rPr>
+        <w:t>”Brugernavn er forkert”</w:t>
+      </w:r>
+    </w:p>
+    <w:p>
+      <w:pPr>
+        <w:pStyle w:val="ListParagraph"/>
+        <w:numPr>
+          <w:ilvl w:val="0"/>
+          <w:numId w:val="12"/>
+        </w:numPr>
+        <w:rPr>
+          <w:sz w:val="28"/>
+          <w:szCs w:val="28"/>
+          <w:lang w:val="da-DK"/>
+        </w:rPr>
+      </w:pPr>
+      <w:r>
+        <w:rPr>
+          <w:sz w:val="28"/>
+          <w:szCs w:val="28"/>
+          <w:lang w:val="da-DK"/>
+        </w:rPr>
+        <w:t>”Kodeord er forkert”</w:t>
+      </w:r>
+    </w:p>
+    <w:p>
+      <w:pPr>
+        <w:pStyle w:val="ListParagraph"/>
+        <w:numPr>
+          <w:ilvl w:val="0"/>
+          <w:numId w:val="12"/>
+        </w:numPr>
+        <w:rPr>
+          <w:sz w:val="32"/>
+          <w:szCs w:val="32"/>
+          <w:lang w:val="da-DK"/>
+        </w:rPr>
+      </w:pPr>
+      <w:r>
+        <w:rPr>
+          <w:sz w:val="28"/>
+          <w:szCs w:val="28"/>
+          <w:lang w:val="da-DK"/>
+        </w:rPr>
+        <w:t>”Server svarer ikke. Prøv igen”</w:t>
       </w:r>
       <w:r>
         <w:rPr>
@@ -445,15 +546,6 @@
           <w:lang w:val="da-DK"/>
         </w:rPr>
       </w:pPr>
-    </w:p>
-    <w:p>
-      <w:pPr>
-        <w:rPr>
-          <w:sz w:val="32"/>
-          <w:szCs w:val="32"/>
-          <w:lang w:val="da-DK"/>
-        </w:rPr>
-      </w:pPr>
       <w:r>
         <w:rPr>
           <w:sz w:val="32"/>
@@ -462,13 +554,115 @@
         </w:rPr>
         <w:t>Fejl: fejlbesked.</w:t>
       </w:r>
-      <w:r>
-        <w:rPr>
-          <w:sz w:val="32"/>
-          <w:szCs w:val="32"/>
-          <w:lang w:val="da-DK"/>
-        </w:rPr>
-        <w:br w:type="page"/>
+    </w:p>
+    <w:p>
+      <w:pPr>
+        <w:pStyle w:val="ListParagraph"/>
+        <w:numPr>
+          <w:ilvl w:val="0"/>
+          <w:numId w:val="14"/>
+        </w:numPr>
+        <w:rPr>
+          <w:sz w:val="28"/>
+          <w:szCs w:val="28"/>
+          <w:lang w:val="da-DK"/>
+        </w:rPr>
+      </w:pPr>
+      <w:r>
+        <w:rPr>
+          <w:sz w:val="28"/>
+          <w:szCs w:val="28"/>
+          <w:lang w:val="da-DK"/>
+        </w:rPr>
+        <w:t>”Ulovlig værdi i felt: feltnavn”</w:t>
+      </w:r>
+    </w:p>
+    <w:p>
+      <w:pPr>
+        <w:pStyle w:val="ListParagraph"/>
+        <w:numPr>
+          <w:ilvl w:val="0"/>
+          <w:numId w:val="14"/>
+        </w:numPr>
+        <w:rPr>
+          <w:sz w:val="28"/>
+          <w:szCs w:val="28"/>
+          <w:lang w:val="da-DK"/>
+        </w:rPr>
+      </w:pPr>
+      <w:r>
+        <w:rPr>
+          <w:sz w:val="28"/>
+          <w:szCs w:val="28"/>
+          <w:lang w:val="da-DK"/>
+        </w:rPr>
+        <w:t>”Forbindelse tabt. Prøv igen.”</w:t>
+      </w:r>
+    </w:p>
+    <w:p>
+      <w:pPr>
+        <w:pStyle w:val="ListParagraph"/>
+        <w:numPr>
+          <w:ilvl w:val="0"/>
+          <w:numId w:val="14"/>
+        </w:numPr>
+        <w:rPr>
+          <w:sz w:val="28"/>
+          <w:szCs w:val="28"/>
+          <w:lang w:val="da-DK"/>
+        </w:rPr>
+      </w:pPr>
+      <w:r>
+        <w:rPr>
+          <w:sz w:val="28"/>
+          <w:szCs w:val="28"/>
+          <w:lang w:val="da-DK"/>
+        </w:rPr>
+        <w:t>”Serverforbindelse tabt. Gemmer lokalt”</w:t>
+      </w:r>
+    </w:p>
+    <w:p>
+      <w:pPr>
+        <w:pStyle w:val="ListParagraph"/>
+        <w:numPr>
+          <w:ilvl w:val="0"/>
+          <w:numId w:val="14"/>
+        </w:numPr>
+        <w:rPr>
+          <w:sz w:val="28"/>
+          <w:szCs w:val="28"/>
+          <w:lang w:val="da-DK"/>
+        </w:rPr>
+      </w:pPr>
+      <w:r>
+        <w:rPr>
+          <w:sz w:val="28"/>
+          <w:szCs w:val="28"/>
+          <w:lang w:val="da-DK"/>
+        </w:rPr>
+        <w:t>”Opgave eksisterer allerede. Gennemse opgave”</w:t>
+      </w:r>
+    </w:p>
+    <w:p>
+      <w:pPr>
+        <w:pStyle w:val="ListParagraph"/>
+        <w:numPr>
+          <w:ilvl w:val="0"/>
+          <w:numId w:val="14"/>
+        </w:numPr>
+        <w:rPr>
+          <w:sz w:val="28"/>
+          <w:szCs w:val="28"/>
+          <w:lang w:val="da-DK"/>
+        </w:rPr>
+      </w:pPr>
+      <w:r>
+        <w:rPr>
+          <w:sz w:val="28"/>
+          <w:szCs w:val="28"/>
+          <w:lang w:val="da-DK"/>
+        </w:rPr>
+        <w:t>”Opgaveliste blev ikke opdateret. Genindlæs side”</w:t>
       </w:r>
     </w:p>
     <w:p>
@@ -652,6 +846,8 @@
           <w:lang w:val="da-DK"/>
         </w:rPr>
       </w:pPr>
+      <w:bookmarkStart w:id="0" w:name="_GoBack"/>
+      <w:bookmarkEnd w:id="0"/>
     </w:p>
     <w:p>
       <w:pPr>
@@ -2018,37 +2214,80 @@
         <w:rPr>
           <w:sz w:val="32"/>
           <w:szCs w:val="32"/>
-        </w:rPr>
-      </w:pPr>
-      <w:proofErr w:type="spellStart"/>
-      <w:r>
-        <w:rPr>
-          <w:sz w:val="32"/>
-          <w:szCs w:val="32"/>
-        </w:rPr>
-        <w:t>Succes</w:t>
-      </w:r>
-      <w:proofErr w:type="spellEnd"/>
-      <w:r>
-        <w:rPr>
-          <w:sz w:val="32"/>
-          <w:szCs w:val="32"/>
-        </w:rPr>
-        <w:t>:</w:t>
-      </w:r>
-      <w:r>
-        <w:rPr>
-          <w:sz w:val="32"/>
-          <w:szCs w:val="32"/>
+          <w:lang w:val="da-DK"/>
+        </w:rPr>
+      </w:pPr>
+      <w:r>
+        <w:rPr>
+          <w:sz w:val="32"/>
+          <w:szCs w:val="32"/>
+          <w:lang w:val="da-DK"/>
+        </w:rPr>
+        <w:t>Succes:</w:t>
+      </w:r>
+      <w:r>
+        <w:rPr>
+          <w:sz w:val="32"/>
+          <w:szCs w:val="32"/>
+          <w:lang w:val="da-DK"/>
         </w:rPr>
         <w:t xml:space="preserve"> </w:t>
       </w:r>
-      <w:bookmarkStart w:id="0" w:name="_GoBack"/>
-      <w:bookmarkEnd w:id="0"/>
-      <w:r>
-        <w:rPr>
-          <w:sz w:val="32"/>
-          <w:szCs w:val="32"/>
+      <w:r>
+        <w:rPr>
+          <w:sz w:val="32"/>
+          <w:szCs w:val="32"/>
+          <w:lang w:val="da-DK"/>
+        </w:rPr>
+        <w:t>Profil</w:t>
+      </w:r>
+      <w:r>
+        <w:rPr>
+          <w:sz w:val="32"/>
+          <w:szCs w:val="32"/>
+          <w:lang w:val="da-DK"/>
+        </w:rPr>
+        <w:t xml:space="preserve"> udføres, bekræftes, o</w:t>
+      </w:r>
+      <w:r>
+        <w:rPr>
+          <w:sz w:val="32"/>
+          <w:szCs w:val="32"/>
+          <w:lang w:val="da-DK"/>
+        </w:rPr>
+        <w:t>g bliver vist i liste af profiler.</w:t>
+      </w:r>
+    </w:p>
+    <w:p>
+      <w:pPr>
+        <w:rPr>
+          <w:sz w:val="32"/>
+          <w:szCs w:val="32"/>
+          <w:lang w:val="da-DK"/>
+        </w:rPr>
+      </w:pPr>
+    </w:p>
+    <w:p>
+      <w:pPr>
+        <w:rPr>
+          <w:sz w:val="32"/>
+          <w:szCs w:val="32"/>
+          <w:lang w:val="da-DK"/>
+        </w:rPr>
+      </w:pPr>
+      <w:r>
+        <w:rPr>
+          <w:sz w:val="32"/>
+          <w:szCs w:val="32"/>
+          <w:lang w:val="da-DK"/>
+        </w:rPr>
+        <w:t>Fejl: Fejlbesked.</w:t>
+      </w:r>
+      <w:r>
+        <w:rPr>
+          <w:sz w:val="32"/>
+          <w:szCs w:val="32"/>
+          <w:lang w:val="da-DK"/>
         </w:rPr>
         <w:br w:type="page"/>
       </w:r>
@@ -2180,47 +2419,105 @@
     <w:p>
       <w:pPr>
         <w:rPr>
-          <w:sz w:val="40"/>
-          <w:szCs w:val="40"/>
-        </w:rPr>
-      </w:pPr>
-      <w:r>
-        <w:rPr>
-          <w:sz w:val="40"/>
-          <w:szCs w:val="40"/>
+          <w:sz w:val="32"/>
+          <w:szCs w:val="32"/>
+          <w:lang w:val="da-DK"/>
+        </w:rPr>
+      </w:pPr>
+      <w:r>
+        <w:rPr>
+          <w:sz w:val="40"/>
+          <w:szCs w:val="40"/>
+          <w:lang w:val="da-DK"/>
         </w:rPr>
         <w:lastRenderedPageBreak/>
         <w:t xml:space="preserve"> 9 </w:t>
       </w:r>
-      <w:r>
-        <w:rPr>
-          <w:sz w:val="40"/>
-          <w:szCs w:val="40"/>
-        </w:rPr>
-        <w:t>Acceptance Test:</w:t>
-      </w:r>
-      <w:r>
-        <w:rPr>
-          <w:sz w:val="40"/>
-          <w:szCs w:val="40"/>
+      <w:proofErr w:type="spellStart"/>
+      <w:r>
+        <w:rPr>
+          <w:sz w:val="40"/>
+          <w:szCs w:val="40"/>
+          <w:lang w:val="da-DK"/>
+        </w:rPr>
+        <w:t>Acceptance</w:t>
+      </w:r>
+      <w:proofErr w:type="spellEnd"/>
+      <w:r>
+        <w:rPr>
+          <w:sz w:val="40"/>
+          <w:szCs w:val="40"/>
+          <w:lang w:val="da-DK"/>
+        </w:rPr>
+        <w:t xml:space="preserve"> Test:</w:t>
+      </w:r>
+      <w:r>
+        <w:rPr>
+          <w:sz w:val="40"/>
+          <w:szCs w:val="40"/>
+          <w:lang w:val="da-DK"/>
         </w:rPr>
         <w:br/>
       </w:r>
-    </w:p>
-    <w:p>
-      <w:pPr>
-        <w:rPr>
-          <w:sz w:val="40"/>
-          <w:szCs w:val="40"/>
-        </w:rPr>
-      </w:pPr>
-      <w:r>
-        <w:rPr>
-          <w:sz w:val="40"/>
-          <w:szCs w:val="40"/>
-        </w:rPr>
-        <w:br w:type="page"/>
-      </w:r>
+      <w:r>
+        <w:rPr>
+          <w:sz w:val="32"/>
+          <w:szCs w:val="32"/>
+          <w:lang w:val="da-DK"/>
+        </w:rPr>
+        <w:t>Succes: Fejlen oprettes, ud</w:t>
+      </w:r>
+      <w:r>
+        <w:rPr>
+          <w:sz w:val="32"/>
+          <w:szCs w:val="32"/>
+          <w:lang w:val="da-DK"/>
+        </w:rPr>
+        <w:t>fyldes og gemt lokalt til senere at blive sendt til server.</w:t>
+      </w:r>
+    </w:p>
+    <w:p>
+      <w:pPr>
+        <w:rPr>
+          <w:sz w:val="32"/>
+          <w:szCs w:val="32"/>
+          <w:lang w:val="da-DK"/>
+        </w:rPr>
+      </w:pPr>
+    </w:p>
+    <w:p>
+      <w:pPr>
+        <w:rPr>
+          <w:sz w:val="32"/>
+          <w:szCs w:val="32"/>
+          <w:lang w:val="da-DK"/>
+        </w:rPr>
+      </w:pPr>
+      <w:r>
+        <w:rPr>
+          <w:sz w:val="32"/>
+          <w:szCs w:val="32"/>
+          <w:lang w:val="da-DK"/>
+        </w:rPr>
+        <w:t>Fejl:</w:t>
+      </w:r>
+      <w:r>
+        <w:rPr>
+          <w:sz w:val="32"/>
+          <w:szCs w:val="32"/>
+          <w:lang w:val="da-DK"/>
+        </w:rPr>
+        <w:t xml:space="preserve"> Fejlbesked.</w:t>
+      </w:r>
+    </w:p>
+    <w:p>
+      <w:pPr>
+        <w:rPr>
+          <w:sz w:val="40"/>
+          <w:szCs w:val="40"/>
+          <w:lang w:val="da-DK"/>
+        </w:rPr>
+      </w:pPr>
     </w:p>
     <w:p>
       <w:pPr>
@@ -2445,16 +2742,68 @@
     <w:p>
       <w:pPr>
         <w:rPr>
-          <w:sz w:val="40"/>
-          <w:szCs w:val="40"/>
-        </w:rPr>
-      </w:pPr>
-    </w:p>
-    <w:p>
-      <w:pPr>
-        <w:rPr>
-          <w:sz w:val="40"/>
-          <w:szCs w:val="40"/>
+          <w:sz w:val="32"/>
+          <w:szCs w:val="32"/>
+          <w:lang w:val="da-DK"/>
+        </w:rPr>
+      </w:pPr>
+      <w:r>
+        <w:rPr>
+          <w:sz w:val="32"/>
+          <w:szCs w:val="32"/>
+          <w:lang w:val="da-DK"/>
+        </w:rPr>
+        <w:t>Succes: Ved tryk på k</w:t>
+      </w:r>
+      <w:r>
+        <w:rPr>
+          <w:sz w:val="32"/>
+          <w:szCs w:val="32"/>
+          <w:lang w:val="da-DK"/>
+        </w:rPr>
+        <w:t>nap vises opgaver for dags dato eller ugen.</w:t>
+      </w:r>
+    </w:p>
+    <w:p>
+      <w:pPr>
+        <w:rPr>
+          <w:sz w:val="32"/>
+          <w:szCs w:val="32"/>
+          <w:lang w:val="da-DK"/>
+        </w:rPr>
+      </w:pPr>
+    </w:p>
+    <w:p>
+      <w:pPr>
+        <w:rPr>
+          <w:sz w:val="32"/>
+          <w:szCs w:val="32"/>
+          <w:lang w:val="da-DK"/>
+        </w:rPr>
+      </w:pPr>
+      <w:r>
+        <w:rPr>
+          <w:sz w:val="32"/>
+          <w:szCs w:val="32"/>
+          <w:lang w:val="da-DK"/>
+        </w:rPr>
+        <w:t xml:space="preserve">Fejl: </w:t>
+      </w:r>
+      <w:r>
+        <w:rPr>
+          <w:sz w:val="32"/>
+          <w:szCs w:val="32"/>
+          <w:lang w:val="da-DK"/>
+        </w:rPr>
+        <w:t>Fejlbesked.</w:t>
+      </w:r>
+    </w:p>
+    <w:p>
+      <w:pPr>
+        <w:rPr>
+          <w:sz w:val="32"/>
+          <w:szCs w:val="32"/>
+          <w:lang w:val="da-DK"/>
         </w:rPr>
       </w:pPr>
     </w:p>
@@ -2731,6 +3080,273 @@
     </w:lvl>
   </w:abstractNum>
   <w:abstractNum w:abstractNumId="2" w15:restartNumberingAfterBreak="0">
+    <w:nsid w:val="18D0153D"/>
+    <w:multiLevelType w:val="hybridMultilevel"/>
+    <w:tmpl w:val="3AD4424C"/>
+    <w:lvl w:ilvl="0" w:tplc="04090019">
+      <w:start w:val="1"/>
+      <w:numFmt w:val="lowerLetter"/>
+      <w:lvlText w:val="%1."/>
+      <w:lvlJc w:val="left"/>
+      <w:pPr>
+        <w:ind w:left="720" w:hanging="360"/>
+      </w:pPr>
+      <w:rPr>
+        <w:rFonts w:hint="default"/>
+      </w:rPr>
+    </w:lvl>
+    <w:lvl w:ilvl="1" w:tplc="04090019" w:tentative="1">
+      <w:start w:val="1"/>
+      <w:numFmt w:val="lowerLetter"/>
+      <w:lvlText w:val="%2."/>
+      <w:lvlJc w:val="left"/>
+      <w:pPr>
+        <w:ind w:left="1440" w:hanging="360"/>
+      </w:pPr>
+    </w:lvl>
+    <w:lvl w:ilvl="2" w:tplc="0409001B" w:tentative="1">
+      <w:start w:val="1"/>
+      <w:numFmt w:val="lowerRoman"/>
+      <w:lvlText w:val="%3."/>
+      <w:lvlJc w:val="right"/>
+      <w:pPr>
+        <w:ind w:left="2160" w:hanging="180"/>
+      </w:pPr>
+    </w:lvl>
+    <w:lvl w:ilvl="3" w:tplc="0409000F" w:tentative="1">
+      <w:start w:val="1"/>
+      <w:numFmt w:val="decimal"/>
+      <w:lvlText w:val="%4."/>
+      <w:lvlJc w:val="left"/>
+      <w:pPr>
+        <w:ind w:left="2880" w:hanging="360"/>
+      </w:pPr>
+    </w:lvl>
+    <w:lvl w:ilvl="4" w:tplc="04090019" w:tentative="1">
+      <w:start w:val="1"/>
+      <w:numFmt w:val="lowerLetter"/>
+      <w:lvlText w:val="%5."/>
+      <w:lvlJc w:val="left"/>
+      <w:pPr>
+        <w:ind w:left="3600" w:hanging="360"/>
+      </w:pPr>
+    </w:lvl>
+    <w:lvl w:ilvl="5" w:tplc="0409001B" w:tentative="1">
+      <w:start w:val="1"/>
+      <w:numFmt w:val="lowerRoman"/>
+      <w:lvlText w:val="%6."/>
+      <w:lvlJc w:val="right"/>
+      <w:pPr>
+        <w:ind w:left="4320" w:hanging="180"/>
+      </w:pPr>
+    </w:lvl>
+    <w:lvl w:ilvl="6" w:tplc="0409000F" w:tentative="1">
+      <w:start w:val="1"/>
+      <w:numFmt w:val="decimal"/>
+      <w:lvlText w:val="%7."/>
+      <w:lvlJc w:val="left"/>
+      <w:pPr>
+        <w:ind w:left="5040" w:hanging="360"/>
+      </w:pPr>
+    </w:lvl>
+    <w:lvl w:ilvl="7" w:tplc="04090019" w:tentative="1">
+      <w:start w:val="1"/>
+      <w:numFmt w:val="lowerLetter"/>
+      <w:lvlText w:val="%8."/>
+      <w:lvlJc w:val="left"/>
+      <w:pPr>
+        <w:ind w:left="5760" w:hanging="360"/>
+      </w:pPr>
+    </w:lvl>
+    <w:lvl w:ilvl="8" w:tplc="0409001B" w:tentative="1">
+      <w:start w:val="1"/>
+      <w:numFmt w:val="lowerRoman"/>
+      <w:lvlText w:val="%9."/>
+      <w:lvlJc w:val="right"/>
+      <w:pPr>
+        <w:ind w:left="6480" w:hanging="180"/>
+      </w:pPr>
+    </w:lvl>
+  </w:abstractNum>
+  <w:abstractNum w:abstractNumId="3" w15:restartNumberingAfterBreak="0">
+    <w:nsid w:val="1935409A"/>
+    <w:multiLevelType w:val="hybridMultilevel"/>
+    <w:tmpl w:val="8DBA8E4A"/>
+    <w:lvl w:ilvl="0" w:tplc="04090019">
+      <w:start w:val="1"/>
+      <w:numFmt w:val="lowerLetter"/>
+      <w:lvlText w:val="%1."/>
+      <w:lvlJc w:val="left"/>
+      <w:pPr>
+        <w:ind w:left="720" w:hanging="360"/>
+      </w:pPr>
+      <w:rPr>
+        <w:rFonts w:hint="default"/>
+      </w:rPr>
+    </w:lvl>
+    <w:lvl w:ilvl="1" w:tplc="04090019" w:tentative="1">
+      <w:start w:val="1"/>
+      <w:numFmt w:val="lowerLetter"/>
+      <w:lvlText w:val="%2."/>
+      <w:lvlJc w:val="left"/>
+      <w:pPr>
+        <w:ind w:left="1440" w:hanging="360"/>
+      </w:pPr>
+    </w:lvl>
+    <w:lvl w:ilvl="2" w:tplc="0409001B" w:tentative="1">
+      <w:start w:val="1"/>
+      <w:numFmt w:val="lowerRoman"/>
+      <w:lvlText w:val="%3."/>
+      <w:lvlJc w:val="right"/>
+      <w:pPr>
+        <w:ind w:left="2160" w:hanging="180"/>
+      </w:pPr>
+    </w:lvl>
+    <w:lvl w:ilvl="3" w:tplc="0409000F" w:tentative="1">
+      <w:start w:val="1"/>
+      <w:numFmt w:val="decimal"/>
+      <w:lvlText w:val="%4."/>
+      <w:lvlJc w:val="left"/>
+      <w:pPr>
+        <w:ind w:left="2880" w:hanging="360"/>
+      </w:pPr>
+    </w:lvl>
+    <w:lvl w:ilvl="4" w:tplc="04090019" w:tentative="1">
+      <w:start w:val="1"/>
+      <w:numFmt w:val="lowerLetter"/>
+      <w:lvlText w:val="%5."/>
+      <w:lvlJc w:val="left"/>
+      <w:pPr>
+        <w:ind w:left="3600" w:hanging="360"/>
+      </w:pPr>
+    </w:lvl>
+    <w:lvl w:ilvl="5" w:tplc="0409001B" w:tentative="1">
+      <w:start w:val="1"/>
+      <w:numFmt w:val="lowerRoman"/>
+      <w:lvlText w:val="%6."/>
+      <w:lvlJc w:val="right"/>
+      <w:pPr>
+        <w:ind w:left="4320" w:hanging="180"/>
+      </w:pPr>
+    </w:lvl>
+    <w:lvl w:ilvl="6" w:tplc="0409000F" w:tentative="1">
+      <w:start w:val="1"/>
+      <w:numFmt w:val="decimal"/>
+      <w:lvlText w:val="%7."/>
+      <w:lvlJc w:val="left"/>
+      <w:pPr>
+        <w:ind w:left="5040" w:hanging="360"/>
+      </w:pPr>
+    </w:lvl>
+    <w:lvl w:ilvl="7" w:tplc="04090019" w:tentative="1">
+      <w:start w:val="1"/>
+      <w:numFmt w:val="lowerLetter"/>
+      <w:lvlText w:val="%8."/>
+      <w:lvlJc w:val="left"/>
+      <w:pPr>
+        <w:ind w:left="5760" w:hanging="360"/>
+      </w:pPr>
+    </w:lvl>
+    <w:lvl w:ilvl="8" w:tplc="0409001B" w:tentative="1">
+      <w:start w:val="1"/>
+      <w:numFmt w:val="lowerRoman"/>
+      <w:lvlText w:val="%9."/>
+      <w:lvlJc w:val="right"/>
+      <w:pPr>
+        <w:ind w:left="6480" w:hanging="180"/>
+      </w:pPr>
+    </w:lvl>
+  </w:abstractNum>
+  <w:abstractNum w:abstractNumId="4" w15:restartNumberingAfterBreak="0">
+    <w:nsid w:val="2B506A28"/>
+    <w:multiLevelType w:val="hybridMultilevel"/>
+    <w:tmpl w:val="B936E316"/>
+    <w:lvl w:ilvl="0" w:tplc="04090019">
+      <w:start w:val="1"/>
+      <w:numFmt w:val="lowerLetter"/>
+      <w:lvlText w:val="%1."/>
+      <w:lvlJc w:val="left"/>
+      <w:pPr>
+        <w:ind w:left="720" w:hanging="360"/>
+      </w:pPr>
+      <w:rPr>
+        <w:rFonts w:hint="default"/>
+      </w:rPr>
+    </w:lvl>
+    <w:lvl w:ilvl="1" w:tplc="04090019" w:tentative="1">
+      <w:start w:val="1"/>
+      <w:numFmt w:val="lowerLetter"/>
+      <w:lvlText w:val="%2."/>
+      <w:lvlJc w:val="left"/>
+      <w:pPr>
+        <w:ind w:left="1440" w:hanging="360"/>
+      </w:pPr>
+    </w:lvl>
+    <w:lvl w:ilvl="2" w:tplc="0409001B" w:tentative="1">
+      <w:start w:val="1"/>
+      <w:numFmt w:val="lowerRoman"/>
+      <w:lvlText w:val="%3."/>
+      <w:lvlJc w:val="right"/>
+      <w:pPr>
+        <w:ind w:left="2160" w:hanging="180"/>
+      </w:pPr>
+    </w:lvl>
+    <w:lvl w:ilvl="3" w:tplc="0409000F" w:tentative="1">
+      <w:start w:val="1"/>
+      <w:numFmt w:val="decimal"/>
+      <w:lvlText w:val="%4."/>
+      <w:lvlJc w:val="left"/>
+      <w:pPr>
+        <w:ind w:left="2880" w:hanging="360"/>
+      </w:pPr>
+    </w:lvl>
+    <w:lvl w:ilvl="4" w:tplc="04090019" w:tentative="1">
+      <w:start w:val="1"/>
+      <w:numFmt w:val="lowerLetter"/>
+      <w:lvlText w:val="%5."/>
+      <w:lvlJc w:val="left"/>
+      <w:pPr>
+        <w:ind w:left="3600" w:hanging="360"/>
+      </w:pPr>
+    </w:lvl>
+    <w:lvl w:ilvl="5" w:tplc="0409001B" w:tentative="1">
+      <w:start w:val="1"/>
+      <w:numFmt w:val="lowerRoman"/>
+      <w:lvlText w:val="%6."/>
+      <w:lvlJc w:val="right"/>
+      <w:pPr>
+        <w:ind w:left="4320" w:hanging="180"/>
+      </w:pPr>
+    </w:lvl>
+    <w:lvl w:ilvl="6" w:tplc="0409000F" w:tentative="1">
+      <w:start w:val="1"/>
+      <w:numFmt w:val="decimal"/>
+      <w:lvlText w:val="%7."/>
+      <w:lvlJc w:val="left"/>
+      <w:pPr>
+        <w:ind w:left="5040" w:hanging="360"/>
+      </w:pPr>
+    </w:lvl>
+    <w:lvl w:ilvl="7" w:tplc="04090019" w:tentative="1">
+      <w:start w:val="1"/>
+      <w:numFmt w:val="lowerLetter"/>
+      <w:lvlText w:val="%8."/>
+      <w:lvlJc w:val="left"/>
+      <w:pPr>
+        <w:ind w:left="5760" w:hanging="360"/>
+      </w:pPr>
+    </w:lvl>
+    <w:lvl w:ilvl="8" w:tplc="0409001B" w:tentative="1">
+      <w:start w:val="1"/>
+      <w:numFmt w:val="lowerRoman"/>
+      <w:lvlText w:val="%9."/>
+      <w:lvlJc w:val="right"/>
+      <w:pPr>
+        <w:ind w:left="6480" w:hanging="180"/>
+      </w:pPr>
+    </w:lvl>
+  </w:abstractNum>
+  <w:abstractNum w:abstractNumId="5" w15:restartNumberingAfterBreak="0">
     <w:nsid w:val="2E535A28"/>
     <w:multiLevelType w:val="hybridMultilevel"/>
     <w:tmpl w:val="C05E6738"/>
@@ -2819,7 +3435,7 @@
       </w:pPr>
     </w:lvl>
   </w:abstractNum>
-  <w:abstractNum w:abstractNumId="3" w15:restartNumberingAfterBreak="0">
+  <w:abstractNum w:abstractNumId="6" w15:restartNumberingAfterBreak="0">
     <w:nsid w:val="34014F87"/>
     <w:multiLevelType w:val="hybridMultilevel"/>
     <w:tmpl w:val="D3B66E0A"/>
@@ -2908,7 +3524,7 @@
       </w:pPr>
     </w:lvl>
   </w:abstractNum>
-  <w:abstractNum w:abstractNumId="4" w15:restartNumberingAfterBreak="0">
+  <w:abstractNum w:abstractNumId="7" w15:restartNumberingAfterBreak="0">
     <w:nsid w:val="3FE6264D"/>
     <w:multiLevelType w:val="hybridMultilevel"/>
     <w:tmpl w:val="76286474"/>
@@ -2997,7 +3613,96 @@
       </w:pPr>
     </w:lvl>
   </w:abstractNum>
-  <w:abstractNum w:abstractNumId="5" w15:restartNumberingAfterBreak="0">
+  <w:abstractNum w:abstractNumId="8" w15:restartNumberingAfterBreak="0">
+    <w:nsid w:val="464C12BE"/>
+    <w:multiLevelType w:val="hybridMultilevel"/>
+    <w:tmpl w:val="C99AD682"/>
+    <w:lvl w:ilvl="0" w:tplc="04090019">
+      <w:start w:val="1"/>
+      <w:numFmt w:val="lowerLetter"/>
+      <w:lvlText w:val="%1."/>
+      <w:lvlJc w:val="left"/>
+      <w:pPr>
+        <w:ind w:left="720" w:hanging="360"/>
+      </w:pPr>
+      <w:rPr>
+        <w:rFonts w:hint="default"/>
+      </w:rPr>
+    </w:lvl>
+    <w:lvl w:ilvl="1" w:tplc="04090019" w:tentative="1">
+      <w:start w:val="1"/>
+      <w:numFmt w:val="lowerLetter"/>
+      <w:lvlText w:val="%2."/>
+      <w:lvlJc w:val="left"/>
+      <w:pPr>
+        <w:ind w:left="1440" w:hanging="360"/>
+      </w:pPr>
+    </w:lvl>
+    <w:lvl w:ilvl="2" w:tplc="0409001B" w:tentative="1">
+      <w:start w:val="1"/>
+      <w:numFmt w:val="lowerRoman"/>
+      <w:lvlText w:val="%3."/>
+      <w:lvlJc w:val="right"/>
+      <w:pPr>
+        <w:ind w:left="2160" w:hanging="180"/>
+      </w:pPr>
+    </w:lvl>
+    <w:lvl w:ilvl="3" w:tplc="0409000F" w:tentative="1">
+      <w:start w:val="1"/>
+      <w:numFmt w:val="decimal"/>
+      <w:lvlText w:val="%4."/>
+      <w:lvlJc w:val="left"/>
+      <w:pPr>
+        <w:ind w:left="2880" w:hanging="360"/>
+      </w:pPr>
+    </w:lvl>
+    <w:lvl w:ilvl="4" w:tplc="04090019" w:tentative="1">
+      <w:start w:val="1"/>
+      <w:numFmt w:val="lowerLetter"/>
+      <w:lvlText w:val="%5."/>
+      <w:lvlJc w:val="left"/>
+      <w:pPr>
+        <w:ind w:left="3600" w:hanging="360"/>
+      </w:pPr>
+    </w:lvl>
+    <w:lvl w:ilvl="5" w:tplc="0409001B" w:tentative="1">
+      <w:start w:val="1"/>
+      <w:numFmt w:val="lowerRoman"/>
+      <w:lvlText w:val="%6."/>
+      <w:lvlJc w:val="right"/>
+      <w:pPr>
+        <w:ind w:left="4320" w:hanging="180"/>
+      </w:pPr>
+    </w:lvl>
+    <w:lvl w:ilvl="6" w:tplc="0409000F" w:tentative="1">
+      <w:start w:val="1"/>
+      <w:numFmt w:val="decimal"/>
+      <w:lvlText w:val="%7."/>
+      <w:lvlJc w:val="left"/>
+      <w:pPr>
+        <w:ind w:left="5040" w:hanging="360"/>
+      </w:pPr>
+    </w:lvl>
+    <w:lvl w:ilvl="7" w:tplc="04090019" w:tentative="1">
+      <w:start w:val="1"/>
+      <w:numFmt w:val="lowerLetter"/>
+      <w:lvlText w:val="%8."/>
+      <w:lvlJc w:val="left"/>
+      <w:pPr>
+        <w:ind w:left="5760" w:hanging="360"/>
+      </w:pPr>
+    </w:lvl>
+    <w:lvl w:ilvl="8" w:tplc="0409001B" w:tentative="1">
+      <w:start w:val="1"/>
+      <w:numFmt w:val="lowerRoman"/>
+      <w:lvlText w:val="%9."/>
+      <w:lvlJc w:val="right"/>
+      <w:pPr>
+        <w:ind w:left="6480" w:hanging="180"/>
+      </w:pPr>
+    </w:lvl>
+  </w:abstractNum>
+  <w:abstractNum w:abstractNumId="9" w15:restartNumberingAfterBreak="0">
     <w:nsid w:val="47A71890"/>
     <w:multiLevelType w:val="hybridMultilevel"/>
     <w:tmpl w:val="01406AAA"/>
@@ -3086,7 +3791,96 @@
       </w:pPr>
     </w:lvl>
   </w:abstractNum>
-  <w:abstractNum w:abstractNumId="6" w15:restartNumberingAfterBreak="0">
+  <w:abstractNum w:abstractNumId="10" w15:restartNumberingAfterBreak="0">
+    <w:nsid w:val="51B30AD9"/>
+    <w:multiLevelType w:val="hybridMultilevel"/>
+    <w:tmpl w:val="89A86602"/>
+    <w:lvl w:ilvl="0" w:tplc="04090019">
+      <w:start w:val="1"/>
+      <w:numFmt w:val="lowerLetter"/>
+      <w:lvlText w:val="%1."/>
+      <w:lvlJc w:val="left"/>
+      <w:pPr>
+        <w:ind w:left="720" w:hanging="360"/>
+      </w:pPr>
+      <w:rPr>
+        <w:rFonts w:hint="default"/>
+      </w:rPr>
+    </w:lvl>
+    <w:lvl w:ilvl="1" w:tplc="04090019" w:tentative="1">
+      <w:start w:val="1"/>
+      <w:numFmt w:val="lowerLetter"/>
+      <w:lvlText w:val="%2."/>
+      <w:lvlJc w:val="left"/>
+      <w:pPr>
+        <w:ind w:left="1440" w:hanging="360"/>
+      </w:pPr>
+    </w:lvl>
+    <w:lvl w:ilvl="2" w:tplc="0409001B" w:tentative="1">
+      <w:start w:val="1"/>
+      <w:numFmt w:val="lowerRoman"/>
+      <w:lvlText w:val="%3."/>
+      <w:lvlJc w:val="right"/>
+      <w:pPr>
+        <w:ind w:left="2160" w:hanging="180"/>
+      </w:pPr>
+    </w:lvl>
+    <w:lvl w:ilvl="3" w:tplc="0409000F" w:tentative="1">
+      <w:start w:val="1"/>
+      <w:numFmt w:val="decimal"/>
+      <w:lvlText w:val="%4."/>
+      <w:lvlJc w:val="left"/>
+      <w:pPr>
+        <w:ind w:left="2880" w:hanging="360"/>
+      </w:pPr>
+    </w:lvl>
+    <w:lvl w:ilvl="4" w:tplc="04090019" w:tentative="1">
+      <w:start w:val="1"/>
+      <w:numFmt w:val="lowerLetter"/>
+      <w:lvlText w:val="%5."/>
+      <w:lvlJc w:val="left"/>
+      <w:pPr>
+        <w:ind w:left="3600" w:hanging="360"/>
+      </w:pPr>
+    </w:lvl>
+    <w:lvl w:ilvl="5" w:tplc="0409001B" w:tentative="1">
+      <w:start w:val="1"/>
+      <w:numFmt w:val="lowerRoman"/>
+      <w:lvlText w:val="%6."/>
+      <w:lvlJc w:val="right"/>
+      <w:pPr>
+        <w:ind w:left="4320" w:hanging="180"/>
+      </w:pPr>
+    </w:lvl>
+    <w:lvl w:ilvl="6" w:tplc="0409000F" w:tentative="1">
+      <w:start w:val="1"/>
+      <w:numFmt w:val="decimal"/>
+      <w:lvlText w:val="%7."/>
+      <w:lvlJc w:val="left"/>
+      <w:pPr>
+        <w:ind w:left="5040" w:hanging="360"/>
+      </w:pPr>
+    </w:lvl>
+    <w:lvl w:ilvl="7" w:tplc="04090019" w:tentative="1">
+      <w:start w:val="1"/>
+      <w:numFmt w:val="lowerLetter"/>
+      <w:lvlText w:val="%8."/>
+      <w:lvlJc w:val="left"/>
+      <w:pPr>
+        <w:ind w:left="5760" w:hanging="360"/>
+      </w:pPr>
+    </w:lvl>
+    <w:lvl w:ilvl="8" w:tplc="0409001B" w:tentative="1">
+      <w:start w:val="1"/>
+      <w:numFmt w:val="lowerRoman"/>
+      <w:lvlText w:val="%9."/>
+      <w:lvlJc w:val="right"/>
+      <w:pPr>
+        <w:ind w:left="6480" w:hanging="180"/>
+      </w:pPr>
+    </w:lvl>
+  </w:abstractNum>
+  <w:abstractNum w:abstractNumId="11" w15:restartNumberingAfterBreak="0">
     <w:nsid w:val="52DC15F7"/>
     <w:multiLevelType w:val="hybridMultilevel"/>
     <w:tmpl w:val="373C4278"/>
@@ -3175,7 +3969,96 @@
       </w:pPr>
     </w:lvl>
   </w:abstractNum>
-  <w:abstractNum w:abstractNumId="7" w15:restartNumberingAfterBreak="0">
+  <w:abstractNum w:abstractNumId="12" w15:restartNumberingAfterBreak="0">
+    <w:nsid w:val="5B785D49"/>
+    <w:multiLevelType w:val="hybridMultilevel"/>
+    <w:tmpl w:val="593830BC"/>
+    <w:lvl w:ilvl="0" w:tplc="04090019">
+      <w:start w:val="1"/>
+      <w:numFmt w:val="lowerLetter"/>
+      <w:lvlText w:val="%1."/>
+      <w:lvlJc w:val="left"/>
+      <w:pPr>
+        <w:ind w:left="720" w:hanging="360"/>
+      </w:pPr>
+      <w:rPr>
+        <w:rFonts w:hint="default"/>
+      </w:rPr>
+    </w:lvl>
+    <w:lvl w:ilvl="1" w:tplc="04090019" w:tentative="1">
+      <w:start w:val="1"/>
+      <w:numFmt w:val="lowerLetter"/>
+      <w:lvlText w:val="%2."/>
+      <w:lvlJc w:val="left"/>
+      <w:pPr>
+        <w:ind w:left="1440" w:hanging="360"/>
+      </w:pPr>
+    </w:lvl>
+    <w:lvl w:ilvl="2" w:tplc="0409001B" w:tentative="1">
+      <w:start w:val="1"/>
+      <w:numFmt w:val="lowerRoman"/>
+      <w:lvlText w:val="%3."/>
+      <w:lvlJc w:val="right"/>
+      <w:pPr>
+        <w:ind w:left="2160" w:hanging="180"/>
+      </w:pPr>
+    </w:lvl>
+    <w:lvl w:ilvl="3" w:tplc="0409000F" w:tentative="1">
+      <w:start w:val="1"/>
+      <w:numFmt w:val="decimal"/>
+      <w:lvlText w:val="%4."/>
+      <w:lvlJc w:val="left"/>
+      <w:pPr>
+        <w:ind w:left="2880" w:hanging="360"/>
+      </w:pPr>
+    </w:lvl>
+    <w:lvl w:ilvl="4" w:tplc="04090019" w:tentative="1">
+      <w:start w:val="1"/>
+      <w:numFmt w:val="lowerLetter"/>
+      <w:lvlText w:val="%5."/>
+      <w:lvlJc w:val="left"/>
+      <w:pPr>
+        <w:ind w:left="3600" w:hanging="360"/>
+      </w:pPr>
+    </w:lvl>
+    <w:lvl w:ilvl="5" w:tplc="0409001B" w:tentative="1">
+      <w:start w:val="1"/>
+      <w:numFmt w:val="lowerRoman"/>
+      <w:lvlText w:val="%6."/>
+      <w:lvlJc w:val="right"/>
+      <w:pPr>
+        <w:ind w:left="4320" w:hanging="180"/>
+      </w:pPr>
+    </w:lvl>
+    <w:lvl w:ilvl="6" w:tplc="0409000F" w:tentative="1">
+      <w:start w:val="1"/>
+      <w:numFmt w:val="decimal"/>
+      <w:lvlText w:val="%7."/>
+      <w:lvlJc w:val="left"/>
+      <w:pPr>
+        <w:ind w:left="5040" w:hanging="360"/>
+      </w:pPr>
+    </w:lvl>
+    <w:lvl w:ilvl="7" w:tplc="04090019" w:tentative="1">
+      <w:start w:val="1"/>
+      <w:numFmt w:val="lowerLetter"/>
+      <w:lvlText w:val="%8."/>
+      <w:lvlJc w:val="left"/>
+      <w:pPr>
+        <w:ind w:left="5760" w:hanging="360"/>
+      </w:pPr>
+    </w:lvl>
+    <w:lvl w:ilvl="8" w:tplc="0409001B" w:tentative="1">
+      <w:start w:val="1"/>
+      <w:numFmt w:val="lowerRoman"/>
+      <w:lvlText w:val="%9."/>
+      <w:lvlJc w:val="right"/>
+      <w:pPr>
+        <w:ind w:left="6480" w:hanging="180"/>
+      </w:pPr>
+    </w:lvl>
+  </w:abstractNum>
+  <w:abstractNum w:abstractNumId="13" w15:restartNumberingAfterBreak="0">
     <w:nsid w:val="5D5B2FE6"/>
     <w:multiLevelType w:val="hybridMultilevel"/>
     <w:tmpl w:val="021EA610"/>
@@ -3265,28 +4148,46 @@
     </w:lvl>
   </w:abstractNum>
   <w:num w:numId="1">
-    <w:abstractNumId w:val="2"/>
+    <w:abstractNumId w:val="5"/>
   </w:num>
   <w:num w:numId="2">
     <w:abstractNumId w:val="1"/>
   </w:num>
   <w:num w:numId="3">
-    <w:abstractNumId w:val="4"/>
+    <w:abstractNumId w:val="7"/>
   </w:num>
   <w:num w:numId="4">
     <w:abstractNumId w:val="0"/>
   </w:num>
   <w:num w:numId="5">
+    <w:abstractNumId w:val="11"/>
+  </w:num>
+  <w:num w:numId="6">
+    <w:abstractNumId w:val="9"/>
+  </w:num>
+  <w:num w:numId="7">
     <w:abstractNumId w:val="6"/>
   </w:num>
-  <w:num w:numId="6">
-    <w:abstractNumId w:val="5"/>
+  <w:num w:numId="8">
+    <w:abstractNumId w:val="13"/>
   </w:num>
-  <w:num w:numId="7">
+  <w:num w:numId="9">
+    <w:abstractNumId w:val="4"/>
+  </w:num>
+  <w:num w:numId="10">
+    <w:abstractNumId w:val="2"/>
+  </w:num>
+  <w:num w:numId="11">
+    <w:abstractNumId w:val="12"/>
+  </w:num>
+  <w:num w:numId="12">
     <w:abstractNumId w:val="3"/>
   </w:num>
-  <w:num w:numId="8">
-    <w:abstractNumId w:val="7"/>
+  <w:num w:numId="13">
+    <w:abstractNumId w:val="10"/>
+  </w:num>
+  <w:num w:numId="14">
+    <w:abstractNumId w:val="8"/>
   </w:num>
 </w:numbering>
 </file>
@@ -4091,7 +4992,7 @@
 </file>
 
 <file path=customXml/itemProps1.xml><?xml version="1.0" encoding="utf-8"?>
-<ds:datastoreItem xmlns:ds="http://schemas.openxmlformats.org/officeDocument/2006/customXml" ds:itemID="{8CFB1C02-ECB9-4732-895B-956ADF77A4B8}">
+<ds:datastoreItem xmlns:ds="http://schemas.openxmlformats.org/officeDocument/2006/customXml" ds:itemID="{8315C708-20D7-4FCF-9755-8617A8F6C8E9}">
   <ds:schemaRefs>
     <ds:schemaRef ds:uri="http://schemas.openxmlformats.org/officeDocument/2006/bibliography"/>
   </ds:schemaRefs>

</xml_diff>

<commit_message>
Detaljer op til #6
</commit_message>
<xml_diff>
--- a/User story workshop.docx
+++ b/User story workshop.docx
@@ -1450,8 +1450,6 @@
         </w:rPr>
         <w:t>eksisterer ikke længere.”</w:t>
       </w:r>
-      <w:bookmarkStart w:id="0" w:name="_GoBack"/>
-      <w:bookmarkEnd w:id="0"/>
       <w:r>
         <w:rPr>
           <w:sz w:val="28"/>
@@ -1643,15 +1641,6 @@
           <w:lang w:val="da-DK"/>
         </w:rPr>
       </w:pPr>
-    </w:p>
-    <w:p>
-      <w:pPr>
-        <w:rPr>
-          <w:sz w:val="32"/>
-          <w:szCs w:val="32"/>
-          <w:lang w:val="da-DK"/>
-        </w:rPr>
-      </w:pPr>
       <w:r>
         <w:rPr>
           <w:sz w:val="32"/>
@@ -1660,10 +1649,84 @@
         </w:rPr>
         <w:t>Fejl: Fejlbesked.</w:t>
       </w:r>
-      <w:r>
-        <w:rPr>
-          <w:sz w:val="32"/>
-          <w:szCs w:val="32"/>
+    </w:p>
+    <w:p>
+      <w:pPr>
+        <w:pStyle w:val="ListParagraph"/>
+        <w:numPr>
+          <w:ilvl w:val="0"/>
+          <w:numId w:val="18"/>
+        </w:numPr>
+        <w:rPr>
+          <w:sz w:val="28"/>
+          <w:szCs w:val="28"/>
+          <w:lang w:val="da-DK"/>
+        </w:rPr>
+      </w:pPr>
+      <w:r>
+        <w:rPr>
+          <w:sz w:val="28"/>
+          <w:szCs w:val="28"/>
+          <w:lang w:val="da-DK"/>
+        </w:rPr>
+        <w:t>”</w:t>
+      </w:r>
+      <w:r>
+        <w:rPr>
+          <w:sz w:val="28"/>
+          <w:szCs w:val="28"/>
+          <w:lang w:val="da-DK"/>
+        </w:rPr>
+        <w:t>Forbindelse tabt. Prøv igen.”</w:t>
+      </w:r>
+    </w:p>
+    <w:p>
+      <w:pPr>
+        <w:pStyle w:val="ListParagraph"/>
+        <w:numPr>
+          <w:ilvl w:val="0"/>
+          <w:numId w:val="18"/>
+        </w:numPr>
+        <w:rPr>
+          <w:sz w:val="28"/>
+          <w:szCs w:val="28"/>
+          <w:lang w:val="da-DK"/>
+        </w:rPr>
+      </w:pPr>
+      <w:r>
+        <w:rPr>
+          <w:sz w:val="28"/>
+          <w:szCs w:val="28"/>
+          <w:lang w:val="da-DK"/>
+        </w:rPr>
+        <w:t>”Ingen historik for den valgte periode.”</w:t>
+      </w:r>
+    </w:p>
+    <w:p>
+      <w:pPr>
+        <w:pStyle w:val="ListParagraph"/>
+        <w:numPr>
+          <w:ilvl w:val="0"/>
+          <w:numId w:val="18"/>
+        </w:numPr>
+        <w:rPr>
+          <w:sz w:val="28"/>
+          <w:szCs w:val="28"/>
+          <w:lang w:val="da-DK"/>
+        </w:rPr>
+      </w:pPr>
+      <w:r>
+        <w:rPr>
+          <w:sz w:val="28"/>
+          <w:szCs w:val="28"/>
+          <w:lang w:val="da-DK"/>
+        </w:rPr>
+        <w:t>”</w:t>
+      </w:r>
+      <w:r>
+        <w:rPr>
+          <w:sz w:val="28"/>
+          <w:szCs w:val="28"/>
           <w:lang w:val="da-DK"/>
         </w:rPr>
         <w:br w:type="page"/>
@@ -1919,15 +1982,6 @@
     </w:p>
     <w:p>
       <w:pPr>
-        <w:rPr>
-          <w:sz w:val="32"/>
-          <w:szCs w:val="32"/>
-          <w:lang w:val="da-DK"/>
-        </w:rPr>
-      </w:pPr>
-    </w:p>
-    <w:p>
-      <w:pPr>
         <w:pStyle w:val="ListParagraph"/>
         <w:numPr>
           <w:ilvl w:val="0"/>
@@ -1945,6 +1999,7 @@
           <w:szCs w:val="32"/>
           <w:lang w:val="da-DK"/>
         </w:rPr>
+        <w:lastRenderedPageBreak/>
         <w:t xml:space="preserve"> </w:t>
       </w:r>
       <w:proofErr w:type="spellStart"/>
@@ -1985,12 +2040,25 @@
     </w:p>
     <w:p>
       <w:pPr>
-        <w:rPr>
-          <w:sz w:val="32"/>
-          <w:szCs w:val="32"/>
-          <w:lang w:val="da-DK"/>
-        </w:rPr>
-      </w:pPr>
+        <w:pStyle w:val="ListParagraph"/>
+        <w:numPr>
+          <w:ilvl w:val="1"/>
+          <w:numId w:val="8"/>
+        </w:numPr>
+        <w:rPr>
+          <w:sz w:val="28"/>
+          <w:szCs w:val="28"/>
+          <w:lang w:val="da-DK"/>
+        </w:rPr>
+      </w:pPr>
+      <w:r>
+        <w:rPr>
+          <w:sz w:val="28"/>
+          <w:szCs w:val="28"/>
+          <w:lang w:val="da-DK"/>
+        </w:rPr>
+        <w:t>Sender besked om udløbende plads.</w:t>
+      </w:r>
     </w:p>
     <w:p>
       <w:pPr>
@@ -2008,14 +2076,62 @@
         </w:rPr>
         <w:t>Fejl: Fejlbesked.</w:t>
       </w:r>
-      <w:r>
-        <w:rPr>
-          <w:sz w:val="32"/>
-          <w:szCs w:val="32"/>
-          <w:lang w:val="da-DK"/>
-        </w:rPr>
-        <w:br w:type="page"/>
-      </w:r>
+    </w:p>
+    <w:p>
+      <w:pPr>
+        <w:pStyle w:val="ListParagraph"/>
+        <w:numPr>
+          <w:ilvl w:val="0"/>
+          <w:numId w:val="19"/>
+        </w:numPr>
+        <w:rPr>
+          <w:sz w:val="28"/>
+          <w:szCs w:val="28"/>
+          <w:lang w:val="da-DK"/>
+        </w:rPr>
+      </w:pPr>
+      <w:r>
+        <w:rPr>
+          <w:sz w:val="28"/>
+          <w:szCs w:val="28"/>
+          <w:lang w:val="da-DK"/>
+        </w:rPr>
+        <w:t>”Kan ikke gemme lokalt. Mangel på plads.”</w:t>
+      </w:r>
+    </w:p>
+    <w:p>
+      <w:pPr>
+        <w:pStyle w:val="ListParagraph"/>
+        <w:numPr>
+          <w:ilvl w:val="0"/>
+          <w:numId w:val="19"/>
+        </w:numPr>
+        <w:rPr>
+          <w:sz w:val="28"/>
+          <w:szCs w:val="28"/>
+          <w:lang w:val="da-DK"/>
+        </w:rPr>
+      </w:pPr>
+      <w:r>
+        <w:rPr>
+          <w:sz w:val="28"/>
+          <w:szCs w:val="28"/>
+          <w:lang w:val="da-DK"/>
+        </w:rPr>
+        <w:t>”</w:t>
+      </w:r>
+      <w:bookmarkStart w:id="0" w:name="_GoBack"/>
+      <w:bookmarkEnd w:id="0"/>
+    </w:p>
+    <w:p>
+      <w:pPr>
+        <w:pStyle w:val="ListParagraph"/>
+        <w:rPr>
+          <w:sz w:val="28"/>
+          <w:szCs w:val="28"/>
+          <w:lang w:val="da-DK"/>
+        </w:rPr>
+      </w:pPr>
     </w:p>
     <w:p>
       <w:pPr>
@@ -4193,6 +4309,96 @@
     </w:lvl>
   </w:abstractNum>
   <w:abstractNum w:abstractNumId="12" w15:restartNumberingAfterBreak="0">
+    <w:nsid w:val="4FAC3B1A"/>
+    <w:multiLevelType w:val="hybridMultilevel"/>
+    <w:tmpl w:val="8368B190"/>
+    <w:lvl w:ilvl="0" w:tplc="38E2C942">
+      <w:start w:val="1"/>
+      <w:numFmt w:val="lowerLetter"/>
+      <w:lvlText w:val="%1."/>
+      <w:lvlJc w:val="left"/>
+      <w:pPr>
+        <w:ind w:left="720" w:hanging="360"/>
+      </w:pPr>
+      <w:rPr>
+        <w:rFonts w:hint="default"/>
+        <w:sz w:val="28"/>
+      </w:rPr>
+    </w:lvl>
+    <w:lvl w:ilvl="1" w:tplc="04090019" w:tentative="1">
+      <w:start w:val="1"/>
+      <w:numFmt w:val="lowerLetter"/>
+      <w:lvlText w:val="%2."/>
+      <w:lvlJc w:val="left"/>
+      <w:pPr>
+        <w:ind w:left="1440" w:hanging="360"/>
+      </w:pPr>
+    </w:lvl>
+    <w:lvl w:ilvl="2" w:tplc="0409001B" w:tentative="1">
+      <w:start w:val="1"/>
+      <w:numFmt w:val="lowerRoman"/>
+      <w:lvlText w:val="%3."/>
+      <w:lvlJc w:val="right"/>
+      <w:pPr>
+        <w:ind w:left="2160" w:hanging="180"/>
+      </w:pPr>
+    </w:lvl>
+    <w:lvl w:ilvl="3" w:tplc="0409000F" w:tentative="1">
+      <w:start w:val="1"/>
+      <w:numFmt w:val="decimal"/>
+      <w:lvlText w:val="%4."/>
+      <w:lvlJc w:val="left"/>
+      <w:pPr>
+        <w:ind w:left="2880" w:hanging="360"/>
+      </w:pPr>
+    </w:lvl>
+    <w:lvl w:ilvl="4" w:tplc="04090019" w:tentative="1">
+      <w:start w:val="1"/>
+      <w:numFmt w:val="lowerLetter"/>
+      <w:lvlText w:val="%5."/>
+      <w:lvlJc w:val="left"/>
+      <w:pPr>
+        <w:ind w:left="3600" w:hanging="360"/>
+      </w:pPr>
+    </w:lvl>
+    <w:lvl w:ilvl="5" w:tplc="0409001B" w:tentative="1">
+      <w:start w:val="1"/>
+      <w:numFmt w:val="lowerRoman"/>
+      <w:lvlText w:val="%6."/>
+      <w:lvlJc w:val="right"/>
+      <w:pPr>
+        <w:ind w:left="4320" w:hanging="180"/>
+      </w:pPr>
+    </w:lvl>
+    <w:lvl w:ilvl="6" w:tplc="0409000F" w:tentative="1">
+      <w:start w:val="1"/>
+      <w:numFmt w:val="decimal"/>
+      <w:lvlText w:val="%7."/>
+      <w:lvlJc w:val="left"/>
+      <w:pPr>
+        <w:ind w:left="5040" w:hanging="360"/>
+      </w:pPr>
+    </w:lvl>
+    <w:lvl w:ilvl="7" w:tplc="04090019" w:tentative="1">
+      <w:start w:val="1"/>
+      <w:numFmt w:val="lowerLetter"/>
+      <w:lvlText w:val="%8."/>
+      <w:lvlJc w:val="left"/>
+      <w:pPr>
+        <w:ind w:left="5760" w:hanging="360"/>
+      </w:pPr>
+    </w:lvl>
+    <w:lvl w:ilvl="8" w:tplc="0409001B" w:tentative="1">
+      <w:start w:val="1"/>
+      <w:numFmt w:val="lowerRoman"/>
+      <w:lvlText w:val="%9."/>
+      <w:lvlJc w:val="right"/>
+      <w:pPr>
+        <w:ind w:left="6480" w:hanging="180"/>
+      </w:pPr>
+    </w:lvl>
+  </w:abstractNum>
+  <w:abstractNum w:abstractNumId="13" w15:restartNumberingAfterBreak="0">
     <w:nsid w:val="51B30AD9"/>
     <w:multiLevelType w:val="hybridMultilevel"/>
     <w:tmpl w:val="89A86602"/>
@@ -4281,7 +4487,7 @@
       </w:pPr>
     </w:lvl>
   </w:abstractNum>
-  <w:abstractNum w:abstractNumId="13" w15:restartNumberingAfterBreak="0">
+  <w:abstractNum w:abstractNumId="14" w15:restartNumberingAfterBreak="0">
     <w:nsid w:val="52DC15F7"/>
     <w:multiLevelType w:val="hybridMultilevel"/>
     <w:tmpl w:val="373C4278"/>
@@ -4370,7 +4576,7 @@
       </w:pPr>
     </w:lvl>
   </w:abstractNum>
-  <w:abstractNum w:abstractNumId="14" w15:restartNumberingAfterBreak="0">
+  <w:abstractNum w:abstractNumId="15" w15:restartNumberingAfterBreak="0">
     <w:nsid w:val="5B785D49"/>
     <w:multiLevelType w:val="hybridMultilevel"/>
     <w:tmpl w:val="593830BC"/>
@@ -4459,7 +4665,7 @@
       </w:pPr>
     </w:lvl>
   </w:abstractNum>
-  <w:abstractNum w:abstractNumId="15" w15:restartNumberingAfterBreak="0">
+  <w:abstractNum w:abstractNumId="16" w15:restartNumberingAfterBreak="0">
     <w:nsid w:val="5D5B2FE6"/>
     <w:multiLevelType w:val="hybridMultilevel"/>
     <w:tmpl w:val="021EA610"/>
@@ -4548,7 +4754,7 @@
       </w:pPr>
     </w:lvl>
   </w:abstractNum>
-  <w:abstractNum w:abstractNumId="16" w15:restartNumberingAfterBreak="0">
+  <w:abstractNum w:abstractNumId="17" w15:restartNumberingAfterBreak="0">
     <w:nsid w:val="64BF4206"/>
     <w:multiLevelType w:val="hybridMultilevel"/>
     <w:tmpl w:val="7E62FEC2"/>
@@ -4563,6 +4769,95 @@
       <w:rPr>
         <w:rFonts w:hint="default"/>
         <w:sz w:val="28"/>
+      </w:rPr>
+    </w:lvl>
+    <w:lvl w:ilvl="1" w:tplc="04090019" w:tentative="1">
+      <w:start w:val="1"/>
+      <w:numFmt w:val="lowerLetter"/>
+      <w:lvlText w:val="%2."/>
+      <w:lvlJc w:val="left"/>
+      <w:pPr>
+        <w:ind w:left="1440" w:hanging="360"/>
+      </w:pPr>
+    </w:lvl>
+    <w:lvl w:ilvl="2" w:tplc="0409001B" w:tentative="1">
+      <w:start w:val="1"/>
+      <w:numFmt w:val="lowerRoman"/>
+      <w:lvlText w:val="%3."/>
+      <w:lvlJc w:val="right"/>
+      <w:pPr>
+        <w:ind w:left="2160" w:hanging="180"/>
+      </w:pPr>
+    </w:lvl>
+    <w:lvl w:ilvl="3" w:tplc="0409000F" w:tentative="1">
+      <w:start w:val="1"/>
+      <w:numFmt w:val="decimal"/>
+      <w:lvlText w:val="%4."/>
+      <w:lvlJc w:val="left"/>
+      <w:pPr>
+        <w:ind w:left="2880" w:hanging="360"/>
+      </w:pPr>
+    </w:lvl>
+    <w:lvl w:ilvl="4" w:tplc="04090019" w:tentative="1">
+      <w:start w:val="1"/>
+      <w:numFmt w:val="lowerLetter"/>
+      <w:lvlText w:val="%5."/>
+      <w:lvlJc w:val="left"/>
+      <w:pPr>
+        <w:ind w:left="3600" w:hanging="360"/>
+      </w:pPr>
+    </w:lvl>
+    <w:lvl w:ilvl="5" w:tplc="0409001B" w:tentative="1">
+      <w:start w:val="1"/>
+      <w:numFmt w:val="lowerRoman"/>
+      <w:lvlText w:val="%6."/>
+      <w:lvlJc w:val="right"/>
+      <w:pPr>
+        <w:ind w:left="4320" w:hanging="180"/>
+      </w:pPr>
+    </w:lvl>
+    <w:lvl w:ilvl="6" w:tplc="0409000F" w:tentative="1">
+      <w:start w:val="1"/>
+      <w:numFmt w:val="decimal"/>
+      <w:lvlText w:val="%7."/>
+      <w:lvlJc w:val="left"/>
+      <w:pPr>
+        <w:ind w:left="5040" w:hanging="360"/>
+      </w:pPr>
+    </w:lvl>
+    <w:lvl w:ilvl="7" w:tplc="04090019" w:tentative="1">
+      <w:start w:val="1"/>
+      <w:numFmt w:val="lowerLetter"/>
+      <w:lvlText w:val="%8."/>
+      <w:lvlJc w:val="left"/>
+      <w:pPr>
+        <w:ind w:left="5760" w:hanging="360"/>
+      </w:pPr>
+    </w:lvl>
+    <w:lvl w:ilvl="8" w:tplc="0409001B" w:tentative="1">
+      <w:start w:val="1"/>
+      <w:numFmt w:val="lowerRoman"/>
+      <w:lvlText w:val="%9."/>
+      <w:lvlJc w:val="right"/>
+      <w:pPr>
+        <w:ind w:left="6480" w:hanging="180"/>
+      </w:pPr>
+    </w:lvl>
+  </w:abstractNum>
+  <w:abstractNum w:abstractNumId="18" w15:restartNumberingAfterBreak="0">
+    <w:nsid w:val="69C45A92"/>
+    <w:multiLevelType w:val="hybridMultilevel"/>
+    <w:tmpl w:val="7D92B82C"/>
+    <w:lvl w:ilvl="0" w:tplc="04090019">
+      <w:start w:val="1"/>
+      <w:numFmt w:val="lowerLetter"/>
+      <w:lvlText w:val="%1."/>
+      <w:lvlJc w:val="left"/>
+      <w:pPr>
+        <w:ind w:left="720" w:hanging="360"/>
+      </w:pPr>
+      <w:rPr>
+        <w:rFonts w:hint="default"/>
       </w:rPr>
     </w:lvl>
     <w:lvl w:ilvl="1" w:tplc="04090019" w:tentative="1">
@@ -4651,7 +4946,7 @@
     <w:abstractNumId w:val="0"/>
   </w:num>
   <w:num w:numId="5">
-    <w:abstractNumId w:val="13"/>
+    <w:abstractNumId w:val="14"/>
   </w:num>
   <w:num w:numId="6">
     <w:abstractNumId w:val="11"/>
@@ -4660,7 +4955,7 @@
     <w:abstractNumId w:val="8"/>
   </w:num>
   <w:num w:numId="8">
-    <w:abstractNumId w:val="15"/>
+    <w:abstractNumId w:val="16"/>
   </w:num>
   <w:num w:numId="9">
     <w:abstractNumId w:val="5"/>
@@ -4669,13 +4964,13 @@
     <w:abstractNumId w:val="3"/>
   </w:num>
   <w:num w:numId="11">
-    <w:abstractNumId w:val="14"/>
+    <w:abstractNumId w:val="15"/>
   </w:num>
   <w:num w:numId="12">
     <w:abstractNumId w:val="4"/>
   </w:num>
   <w:num w:numId="13">
-    <w:abstractNumId w:val="12"/>
+    <w:abstractNumId w:val="13"/>
   </w:num>
   <w:num w:numId="14">
     <w:abstractNumId w:val="10"/>
@@ -4687,7 +4982,13 @@
     <w:abstractNumId w:val="7"/>
   </w:num>
   <w:num w:numId="17">
-    <w:abstractNumId w:val="16"/>
+    <w:abstractNumId w:val="17"/>
+  </w:num>
+  <w:num w:numId="18">
+    <w:abstractNumId w:val="12"/>
+  </w:num>
+  <w:num w:numId="19">
+    <w:abstractNumId w:val="18"/>
   </w:num>
 </w:numbering>
 </file>
@@ -5492,7 +5793,7 @@
 </file>
 
 <file path=customXml/itemProps1.xml><?xml version="1.0" encoding="utf-8"?>
-<ds:datastoreItem xmlns:ds="http://schemas.openxmlformats.org/officeDocument/2006/customXml" ds:itemID="{40426CAD-152D-48D2-810D-D3AA0D951282}">
+<ds:datastoreItem xmlns:ds="http://schemas.openxmlformats.org/officeDocument/2006/customXml" ds:itemID="{815241A5-2AC5-4F64-BA7B-779B449256FF}">
   <ds:schemaRefs>
     <ds:schemaRef ds:uri="http://schemas.openxmlformats.org/officeDocument/2006/bibliography"/>
   </ds:schemaRefs>

</xml_diff>

<commit_message>
default værdier added til triangulering
</commit_message>
<xml_diff>
--- a/User story workshop.docx
+++ b/User story workshop.docx
@@ -4208,25 +4208,41 @@
         </w:rPr>
         <w:t xml:space="preserve"> metode spande</w:t>
       </w:r>
+    </w:p>
+    <w:p>
+      <w:pPr>
+        <w:rPr>
+          <w:sz w:val="32"/>
+          <w:szCs w:val="32"/>
+          <w:lang w:val="da-DK"/>
+        </w:rPr>
+      </w:pPr>
+      <w:r>
+        <w:rPr>
+          <w:sz w:val="32"/>
+          <w:szCs w:val="32"/>
+          <w:lang w:val="da-DK"/>
+        </w:rPr>
+        <w:t>0 1 2 3 4 5 8 1</w:t>
+      </w:r>
+      <w:r>
+        <w:rPr>
+          <w:sz w:val="32"/>
+          <w:szCs w:val="32"/>
+          <w:lang w:val="da-DK"/>
+        </w:rPr>
+        <w:t>3</w:t>
+      </w:r>
+      <w:r>
+        <w:rPr>
+          <w:sz w:val="32"/>
+          <w:szCs w:val="32"/>
+          <w:lang w:val="da-DK"/>
+        </w:rPr>
+        <w:t xml:space="preserve"> 20 30 50 100 200</w:t>
+      </w:r>
       <w:bookmarkStart w:id="0" w:name="_GoBack"/>
       <w:bookmarkEnd w:id="0"/>
-    </w:p>
-    <w:p>
-      <w:pPr>
-        <w:rPr>
-          <w:sz w:val="32"/>
-          <w:szCs w:val="32"/>
-          <w:lang w:val="da-DK"/>
-        </w:rPr>
-      </w:pPr>
-      <w:r>
-        <w:rPr>
-          <w:sz w:val="32"/>
-          <w:szCs w:val="32"/>
-          <w:lang w:val="da-DK"/>
-        </w:rPr>
-        <w:t>0 1 2 3 4 5 8 12 20 30 50 100 200</w:t>
-      </w:r>
     </w:p>
     <w:sectPr>
       <w:pgSz w:w="8392" w:h="5954" w:orient="landscape" w:code="9"/>
@@ -6895,7 +6911,7 @@
 </file>
 
 <file path=customXml/itemProps1.xml><?xml version="1.0" encoding="utf-8"?>
-<ds:datastoreItem xmlns:ds="http://schemas.openxmlformats.org/officeDocument/2006/customXml" ds:itemID="{110D743F-CDD4-4D04-9087-7FCB97A9A089}">
+<ds:datastoreItem xmlns:ds="http://schemas.openxmlformats.org/officeDocument/2006/customXml" ds:itemID="{B1116F89-93F8-49A1-B2EE-3B0DD8B53F7A}">
   <ds:schemaRefs>
     <ds:schemaRef ds:uri="http://schemas.openxmlformats.org/officeDocument/2006/bibliography"/>
   </ds:schemaRefs>

</xml_diff>